<commit_message>
Toxic Work Environment Update
</commit_message>
<xml_diff>
--- a/docpac_mar04/docpac_Mar04.docx
+++ b/docpac_mar04/docpac_Mar04.docx
@@ -1,6 +1,6 @@
 
 <file path=word/document.xml><?xml version="1.0" encoding="utf-8"?>
-<w:document xmlns:wpc="http://schemas.microsoft.com/office/word/2010/wordprocessingCanvas" xmlns:cx="http://schemas.microsoft.com/office/drawing/2014/chartex" xmlns:cx1="http://schemas.microsoft.com/office/drawing/2015/9/8/chartex" xmlns:cx2="http://schemas.microsoft.com/office/drawing/2015/10/21/chartex" xmlns:cx3="http://schemas.microsoft.com/office/drawing/2016/5/9/chartex" xmlns:cx4="http://schemas.microsoft.com/office/drawing/2016/5/10/chartex" xmlns:cx5="http://schemas.microsoft.com/office/drawing/2016/5/11/chartex" xmlns:cx6="http://schemas.microsoft.com/office/drawing/2016/5/12/chartex" xmlns:cx7="http://schemas.microsoft.com/office/drawing/2016/5/13/chartex" xmlns:cx8="http://schemas.microsoft.com/office/drawing/2016/5/14/chartex" xmlns:mc="http://schemas.openxmlformats.org/markup-compatibility/2006" xmlns:aink="http://schemas.microsoft.com/office/drawing/2016/ink" xmlns:am3d="http://schemas.microsoft.com/office/drawing/2017/model3d" xmlns:o="urn:schemas-microsoft-com:office:office" xmlns:r="http://schemas.openxmlformats.org/officeDocument/2006/relationships" xmlns:m="http://schemas.openxmlformats.org/officeDocument/2006/math" xmlns:v="urn:schemas-microsoft-com:vml" xmlns:wp14="http://schemas.microsoft.com/office/word/2010/wordprocessingDrawing" xmlns:wp="http://schemas.openxmlformats.org/drawingml/2006/wordprocessingDrawing" xmlns:w10="urn:schemas-microsoft-com:office:word" xmlns:w="http://schemas.openxmlformats.org/wordprocessingml/2006/main" xmlns:w14="http://schemas.microsoft.com/office/word/2010/wordml" xmlns:w15="http://schemas.microsoft.com/office/word/2012/wordml" xmlns:w16cex="http://schemas.microsoft.com/office/word/2018/wordml/cex" xmlns:w16cid="http://schemas.microsoft.com/office/word/2016/wordml/cid" xmlns:w16="http://schemas.microsoft.com/office/word/2018/wordml" xmlns:w16sdtdh="http://schemas.microsoft.com/office/word/2020/wordml/sdtdatahash" xmlns:w16se="http://schemas.microsoft.com/office/word/2015/wordml/symex" xmlns:wpg="http://schemas.microsoft.com/office/word/2010/wordprocessingGroup" xmlns:wpi="http://schemas.microsoft.com/office/word/2010/wordprocessingInk" xmlns:wne="http://schemas.microsoft.com/office/word/2006/wordml" xmlns:wps="http://schemas.microsoft.com/office/word/2010/wordprocessingShape" mc:Ignorable="w14 w15 w16se w16cid w16 w16cex w16sdtdh wp14">
+<w:document xmlns:wpc="http://schemas.microsoft.com/office/word/2010/wordprocessingCanvas" xmlns:cx="http://schemas.microsoft.com/office/drawing/2014/chartex" xmlns:cx1="http://schemas.microsoft.com/office/drawing/2015/9/8/chartex" xmlns:cx2="http://schemas.microsoft.com/office/drawing/2015/10/21/chartex" xmlns:cx3="http://schemas.microsoft.com/office/drawing/2016/5/9/chartex" xmlns:cx4="http://schemas.microsoft.com/office/drawing/2016/5/10/chartex" xmlns:cx5="http://schemas.microsoft.com/office/drawing/2016/5/11/chartex" xmlns:cx6="http://schemas.microsoft.com/office/drawing/2016/5/12/chartex" xmlns:cx7="http://schemas.microsoft.com/office/drawing/2016/5/13/chartex" xmlns:cx8="http://schemas.microsoft.com/office/drawing/2016/5/14/chartex" xmlns:mc="http://schemas.openxmlformats.org/markup-compatibility/2006" xmlns:aink="http://schemas.microsoft.com/office/drawing/2016/ink" xmlns:am3d="http://schemas.microsoft.com/office/drawing/2017/model3d" xmlns:o="urn:schemas-microsoft-com:office:office" xmlns:r="http://schemas.openxmlformats.org/officeDocument/2006/relationships" xmlns:m="http://schemas.openxmlformats.org/officeDocument/2006/math" xmlns:v="urn:schemas-microsoft-com:vml" xmlns:wp14="http://schemas.microsoft.com/office/word/2010/wordprocessingDrawing" xmlns:wp="http://schemas.openxmlformats.org/drawingml/2006/wordprocessingDrawing" xmlns:w10="urn:schemas-microsoft-com:office:word" xmlns:w="http://schemas.openxmlformats.org/wordprocessingml/2006/main" xmlns:w14="http://schemas.microsoft.com/office/word/2010/wordml" xmlns:w15="http://schemas.microsoft.com/office/word/2012/wordml" xmlns:w16cid="http://schemas.microsoft.com/office/word/2016/wordml/cid" xmlns:w16se="http://schemas.microsoft.com/office/word/2015/wordml/symex" xmlns:wpg="http://schemas.microsoft.com/office/word/2010/wordprocessingGroup" xmlns:wpi="http://schemas.microsoft.com/office/word/2010/wordprocessingInk" xmlns:wne="http://schemas.microsoft.com/office/word/2006/wordml" xmlns:wps="http://schemas.microsoft.com/office/word/2010/wordprocessingShape" mc:Ignorable="w14 w15 w16se w16cid wp14">
   <w:body>
     <w:p>
       <w:pPr>
@@ -310,10 +310,7 @@
         </w:drawing>
       </w:r>
       <w:r>
-        <w:t xml:space="preserve"> </w:t>
-      </w:r>
-      <w:r>
-        <w:t>Individual: Weekly Review Notes</w:t>
+        <w:t xml:space="preserve"> Individual: Weekly Review Notes</w:t>
       </w:r>
     </w:p>
     <w:p>
@@ -644,7 +641,15 @@
         </w:drawing>
       </w:r>
       <w:r>
-        <w:t xml:space="preserve"> Teams: </w:t>
+        <w:t xml:space="preserve"> </w:t>
+      </w:r>
+      <w:r>
+        <w:t>Individual</w:t>
+      </w:r>
+      <w:bookmarkStart w:id="0" w:name="_GoBack"/>
+      <w:bookmarkEnd w:id="0"/>
+      <w:r>
+        <w:t xml:space="preserve">: </w:t>
       </w:r>
       <w:r>
         <w:t xml:space="preserve">Toxic </w:t>
@@ -1351,7 +1356,23 @@
           <w:bCs/>
           <w:sz w:val="20"/>
         </w:rPr>
-        <w:t xml:space="preserve">Convert the data to a Javascript object using </w:t>
+        <w:t xml:space="preserve">Convert the data to a </w:t>
+      </w:r>
+      <w:proofErr w:type="spellStart"/>
+      <w:r>
+        <w:rPr>
+          <w:bCs/>
+          <w:sz w:val="20"/>
+        </w:rPr>
+        <w:t>Javascript</w:t>
+      </w:r>
+      <w:proofErr w:type="spellEnd"/>
+      <w:r>
+        <w:rPr>
+          <w:bCs/>
+          <w:sz w:val="20"/>
+        </w:rPr>
+        <w:t xml:space="preserve"> object using </w:t>
       </w:r>
       <w:proofErr w:type="spellStart"/>
       <w:r>
@@ -1439,21 +1460,7 @@
         <w:rPr>
           <w:sz w:val="20"/>
         </w:rPr>
-        <w:t xml:space="preserve">Save the </w:t>
-      </w:r>
-      <w:proofErr w:type="gramStart"/>
-      <w:r>
-        <w:rPr>
-          <w:sz w:val="20"/>
-        </w:rPr>
-        <w:t>file, and</w:t>
-      </w:r>
-      <w:proofErr w:type="gramEnd"/>
-      <w:r>
-        <w:rPr>
-          <w:sz w:val="20"/>
-        </w:rPr>
-        <w:t xml:space="preserve"> submit a Pull Request to </w:t>
+        <w:t xml:space="preserve">Save the file, and submit a Pull Request to </w:t>
       </w:r>
       <w:r>
         <w:rPr>
@@ -1542,29 +1549,28 @@
         <w:t>“</w:t>
       </w:r>
       <w:proofErr w:type="spellStart"/>
-      <w:proofErr w:type="gramStart"/>
       <w:r>
         <w:rPr>
           <w:sz w:val="21"/>
           <w:szCs w:val="21"/>
         </w:rPr>
-        <w:t>node</w:t>
-      </w:r>
-      <w:proofErr w:type="gramEnd"/>
+        <w:t>node_modules</w:t>
+      </w:r>
+      <w:proofErr w:type="spellEnd"/>
       <w:r>
         <w:rPr>
           <w:sz w:val="21"/>
           <w:szCs w:val="21"/>
         </w:rPr>
-        <w:t>_modules</w:t>
-      </w:r>
-      <w:proofErr w:type="spellEnd"/>
+        <w:t xml:space="preserve">” must be excluded from the PR. </w:t>
+      </w:r>
+      <w:proofErr w:type="gramStart"/>
       <w:r>
         <w:rPr>
           <w:sz w:val="21"/>
           <w:szCs w:val="21"/>
         </w:rPr>
-        <w:t>” must be excluded from the PR. Use .</w:t>
+        <w:t>Use .</w:t>
       </w:r>
       <w:proofErr w:type="spellStart"/>
       <w:r>
@@ -1575,6 +1581,7 @@
         <w:t>gitingore</w:t>
       </w:r>
       <w:proofErr w:type="spellEnd"/>
+      <w:proofErr w:type="gramEnd"/>
       <w:r>
         <w:rPr>
           <w:sz w:val="21"/>
@@ -1801,23 +1808,7 @@
           <w:sz w:val="21"/>
           <w:szCs w:val="21"/>
         </w:rPr>
-        <w:t xml:space="preserve">Christian Boldt, Saimye Dennis, Tyler Rich, and </w:t>
-      </w:r>
-      <w:proofErr w:type="spellStart"/>
-      <w:r>
-        <w:rPr>
-          <w:sz w:val="21"/>
-          <w:szCs w:val="21"/>
-        </w:rPr>
-        <w:t>Jaysin</w:t>
-      </w:r>
-      <w:proofErr w:type="spellEnd"/>
-      <w:r>
-        <w:rPr>
-          <w:sz w:val="21"/>
-          <w:szCs w:val="21"/>
-        </w:rPr>
-        <w:t xml:space="preserve"> Haugh are considered to be </w:t>
+        <w:t xml:space="preserve">Christian Boldt, Saimye Dennis, Tyler Rich, and Jaysin Haugh are considered to be </w:t>
       </w:r>
       <w:r>
         <w:rPr>
@@ -3291,7 +3282,7 @@
                 <v:shape id="_x0000_s1037" type="#_x0000_t75" style="position:absolute;margin-left:1.6pt;margin-top:3pt;width:57pt;height:219.75pt;z-index:251661312;mso-position-horizontal-relative:text;mso-position-vertical-relative:text;mso-width-relative:page;mso-height-relative:page">
                   <v:imagedata r:id="rId12" o:title=""/>
                 </v:shape>
-                <o:OLEObject Type="Embed" ProgID="PBrush" ShapeID="_x0000_s1037" DrawAspect="Content" ObjectID="_1707495145" r:id="rId13"/>
+                <o:OLEObject Type="Embed" ProgID="PBrush" ShapeID="_x0000_s1037" DrawAspect="Content" ObjectID="_1707546187" r:id="rId13"/>
               </w:object>
             </w:r>
           </w:p>
@@ -5115,7 +5106,7 @@
 </file>
 
 <file path=word/endnotes.xml><?xml version="1.0" encoding="utf-8"?>
-<w:endnotes xmlns:wpc="http://schemas.microsoft.com/office/word/2010/wordprocessingCanvas" xmlns:cx="http://schemas.microsoft.com/office/drawing/2014/chartex" xmlns:cx1="http://schemas.microsoft.com/office/drawing/2015/9/8/chartex" xmlns:cx2="http://schemas.microsoft.com/office/drawing/2015/10/21/chartex" xmlns:cx3="http://schemas.microsoft.com/office/drawing/2016/5/9/chartex" xmlns:cx4="http://schemas.microsoft.com/office/drawing/2016/5/10/chartex" xmlns:cx5="http://schemas.microsoft.com/office/drawing/2016/5/11/chartex" xmlns:cx6="http://schemas.microsoft.com/office/drawing/2016/5/12/chartex" xmlns:cx7="http://schemas.microsoft.com/office/drawing/2016/5/13/chartex" xmlns:cx8="http://schemas.microsoft.com/office/drawing/2016/5/14/chartex" xmlns:mc="http://schemas.openxmlformats.org/markup-compatibility/2006" xmlns:aink="http://schemas.microsoft.com/office/drawing/2016/ink" xmlns:am3d="http://schemas.microsoft.com/office/drawing/2017/model3d" xmlns:o="urn:schemas-microsoft-com:office:office" xmlns:r="http://schemas.openxmlformats.org/officeDocument/2006/relationships" xmlns:m="http://schemas.openxmlformats.org/officeDocument/2006/math" xmlns:v="urn:schemas-microsoft-com:vml" xmlns:wp14="http://schemas.microsoft.com/office/word/2010/wordprocessingDrawing" xmlns:wp="http://schemas.openxmlformats.org/drawingml/2006/wordprocessingDrawing" xmlns:w10="urn:schemas-microsoft-com:office:word" xmlns:w="http://schemas.openxmlformats.org/wordprocessingml/2006/main" xmlns:w14="http://schemas.microsoft.com/office/word/2010/wordml" xmlns:w15="http://schemas.microsoft.com/office/word/2012/wordml" xmlns:w16cex="http://schemas.microsoft.com/office/word/2018/wordml/cex" xmlns:w16cid="http://schemas.microsoft.com/office/word/2016/wordml/cid" xmlns:w16="http://schemas.microsoft.com/office/word/2018/wordml" xmlns:w16sdtdh="http://schemas.microsoft.com/office/word/2020/wordml/sdtdatahash" xmlns:w16se="http://schemas.microsoft.com/office/word/2015/wordml/symex" xmlns:wpg="http://schemas.microsoft.com/office/word/2010/wordprocessingGroup" xmlns:wpi="http://schemas.microsoft.com/office/word/2010/wordprocessingInk" xmlns:wne="http://schemas.microsoft.com/office/word/2006/wordml" xmlns:wps="http://schemas.microsoft.com/office/word/2010/wordprocessingShape" mc:Ignorable="w14 w15 w16se w16cid w16 w16cex w16sdtdh wp14">
+<w:endnotes xmlns:wpc="http://schemas.microsoft.com/office/word/2010/wordprocessingCanvas" xmlns:cx="http://schemas.microsoft.com/office/drawing/2014/chartex" xmlns:cx1="http://schemas.microsoft.com/office/drawing/2015/9/8/chartex" xmlns:cx2="http://schemas.microsoft.com/office/drawing/2015/10/21/chartex" xmlns:cx3="http://schemas.microsoft.com/office/drawing/2016/5/9/chartex" xmlns:cx4="http://schemas.microsoft.com/office/drawing/2016/5/10/chartex" xmlns:cx5="http://schemas.microsoft.com/office/drawing/2016/5/11/chartex" xmlns:cx6="http://schemas.microsoft.com/office/drawing/2016/5/12/chartex" xmlns:cx7="http://schemas.microsoft.com/office/drawing/2016/5/13/chartex" xmlns:cx8="http://schemas.microsoft.com/office/drawing/2016/5/14/chartex" xmlns:mc="http://schemas.openxmlformats.org/markup-compatibility/2006" xmlns:aink="http://schemas.microsoft.com/office/drawing/2016/ink" xmlns:am3d="http://schemas.microsoft.com/office/drawing/2017/model3d" xmlns:o="urn:schemas-microsoft-com:office:office" xmlns:r="http://schemas.openxmlformats.org/officeDocument/2006/relationships" xmlns:m="http://schemas.openxmlformats.org/officeDocument/2006/math" xmlns:v="urn:schemas-microsoft-com:vml" xmlns:wp14="http://schemas.microsoft.com/office/word/2010/wordprocessingDrawing" xmlns:wp="http://schemas.openxmlformats.org/drawingml/2006/wordprocessingDrawing" xmlns:w10="urn:schemas-microsoft-com:office:word" xmlns:w="http://schemas.openxmlformats.org/wordprocessingml/2006/main" xmlns:w14="http://schemas.microsoft.com/office/word/2010/wordml" xmlns:w15="http://schemas.microsoft.com/office/word/2012/wordml" xmlns:w16cid="http://schemas.microsoft.com/office/word/2016/wordml/cid" xmlns:w16se="http://schemas.microsoft.com/office/word/2015/wordml/symex" xmlns:wpg="http://schemas.microsoft.com/office/word/2010/wordprocessingGroup" xmlns:wpi="http://schemas.microsoft.com/office/word/2010/wordprocessingInk" xmlns:wne="http://schemas.microsoft.com/office/word/2006/wordml" xmlns:wps="http://schemas.microsoft.com/office/word/2010/wordprocessingShape" mc:Ignorable="w14 w15 w16se w16cid wp14">
   <w:endnote w:type="separator" w:id="-1">
     <w:p>
       <w:pPr>
@@ -5147,7 +5138,7 @@
 </file>
 
 <file path=word/footer1.xml><?xml version="1.0" encoding="utf-8"?>
-<w:ftr xmlns:wpc="http://schemas.microsoft.com/office/word/2010/wordprocessingCanvas" xmlns:cx="http://schemas.microsoft.com/office/drawing/2014/chartex" xmlns:cx1="http://schemas.microsoft.com/office/drawing/2015/9/8/chartex" xmlns:cx2="http://schemas.microsoft.com/office/drawing/2015/10/21/chartex" xmlns:cx3="http://schemas.microsoft.com/office/drawing/2016/5/9/chartex" xmlns:cx4="http://schemas.microsoft.com/office/drawing/2016/5/10/chartex" xmlns:cx5="http://schemas.microsoft.com/office/drawing/2016/5/11/chartex" xmlns:cx6="http://schemas.microsoft.com/office/drawing/2016/5/12/chartex" xmlns:cx7="http://schemas.microsoft.com/office/drawing/2016/5/13/chartex" xmlns:cx8="http://schemas.microsoft.com/office/drawing/2016/5/14/chartex" xmlns:mc="http://schemas.openxmlformats.org/markup-compatibility/2006" xmlns:aink="http://schemas.microsoft.com/office/drawing/2016/ink" xmlns:am3d="http://schemas.microsoft.com/office/drawing/2017/model3d" xmlns:o="urn:schemas-microsoft-com:office:office" xmlns:r="http://schemas.openxmlformats.org/officeDocument/2006/relationships" xmlns:m="http://schemas.openxmlformats.org/officeDocument/2006/math" xmlns:v="urn:schemas-microsoft-com:vml" xmlns:wp14="http://schemas.microsoft.com/office/word/2010/wordprocessingDrawing" xmlns:wp="http://schemas.openxmlformats.org/drawingml/2006/wordprocessingDrawing" xmlns:w10="urn:schemas-microsoft-com:office:word" xmlns:w="http://schemas.openxmlformats.org/wordprocessingml/2006/main" xmlns:w14="http://schemas.microsoft.com/office/word/2010/wordml" xmlns:w15="http://schemas.microsoft.com/office/word/2012/wordml" xmlns:w16cex="http://schemas.microsoft.com/office/word/2018/wordml/cex" xmlns:w16cid="http://schemas.microsoft.com/office/word/2016/wordml/cid" xmlns:w16="http://schemas.microsoft.com/office/word/2018/wordml" xmlns:w16sdtdh="http://schemas.microsoft.com/office/word/2020/wordml/sdtdatahash" xmlns:w16se="http://schemas.microsoft.com/office/word/2015/wordml/symex" xmlns:wpg="http://schemas.microsoft.com/office/word/2010/wordprocessingGroup" xmlns:wpi="http://schemas.microsoft.com/office/word/2010/wordprocessingInk" xmlns:wne="http://schemas.microsoft.com/office/word/2006/wordml" xmlns:wps="http://schemas.microsoft.com/office/word/2010/wordprocessingShape" mc:Ignorable="w14 w15 w16se w16cid w16 w16cex w16sdtdh wp14">
+<w:ftr xmlns:wpc="http://schemas.microsoft.com/office/word/2010/wordprocessingCanvas" xmlns:cx="http://schemas.microsoft.com/office/drawing/2014/chartex" xmlns:cx1="http://schemas.microsoft.com/office/drawing/2015/9/8/chartex" xmlns:cx2="http://schemas.microsoft.com/office/drawing/2015/10/21/chartex" xmlns:cx3="http://schemas.microsoft.com/office/drawing/2016/5/9/chartex" xmlns:cx4="http://schemas.microsoft.com/office/drawing/2016/5/10/chartex" xmlns:cx5="http://schemas.microsoft.com/office/drawing/2016/5/11/chartex" xmlns:cx6="http://schemas.microsoft.com/office/drawing/2016/5/12/chartex" xmlns:cx7="http://schemas.microsoft.com/office/drawing/2016/5/13/chartex" xmlns:cx8="http://schemas.microsoft.com/office/drawing/2016/5/14/chartex" xmlns:mc="http://schemas.openxmlformats.org/markup-compatibility/2006" xmlns:aink="http://schemas.microsoft.com/office/drawing/2016/ink" xmlns:am3d="http://schemas.microsoft.com/office/drawing/2017/model3d" xmlns:o="urn:schemas-microsoft-com:office:office" xmlns:r="http://schemas.openxmlformats.org/officeDocument/2006/relationships" xmlns:m="http://schemas.openxmlformats.org/officeDocument/2006/math" xmlns:v="urn:schemas-microsoft-com:vml" xmlns:wp14="http://schemas.microsoft.com/office/word/2010/wordprocessingDrawing" xmlns:wp="http://schemas.openxmlformats.org/drawingml/2006/wordprocessingDrawing" xmlns:w10="urn:schemas-microsoft-com:office:word" xmlns:w="http://schemas.openxmlformats.org/wordprocessingml/2006/main" xmlns:w14="http://schemas.microsoft.com/office/word/2010/wordml" xmlns:w15="http://schemas.microsoft.com/office/word/2012/wordml" xmlns:w16cid="http://schemas.microsoft.com/office/word/2016/wordml/cid" xmlns:w16se="http://schemas.microsoft.com/office/word/2015/wordml/symex" xmlns:wpg="http://schemas.microsoft.com/office/word/2010/wordprocessingGroup" xmlns:wpi="http://schemas.microsoft.com/office/word/2010/wordprocessingInk" xmlns:wne="http://schemas.microsoft.com/office/word/2006/wordml" xmlns:wps="http://schemas.microsoft.com/office/word/2010/wordprocessingShape" mc:Ignorable="w14 w15 w16se w16cid wp14">
   <w:p>
     <w:pPr>
       <w:widowControl w:val="0"/>
@@ -5519,7 +5510,7 @@
 </file>
 
 <file path=word/footnotes.xml><?xml version="1.0" encoding="utf-8"?>
-<w:footnotes xmlns:wpc="http://schemas.microsoft.com/office/word/2010/wordprocessingCanvas" xmlns:cx="http://schemas.microsoft.com/office/drawing/2014/chartex" xmlns:cx1="http://schemas.microsoft.com/office/drawing/2015/9/8/chartex" xmlns:cx2="http://schemas.microsoft.com/office/drawing/2015/10/21/chartex" xmlns:cx3="http://schemas.microsoft.com/office/drawing/2016/5/9/chartex" xmlns:cx4="http://schemas.microsoft.com/office/drawing/2016/5/10/chartex" xmlns:cx5="http://schemas.microsoft.com/office/drawing/2016/5/11/chartex" xmlns:cx6="http://schemas.microsoft.com/office/drawing/2016/5/12/chartex" xmlns:cx7="http://schemas.microsoft.com/office/drawing/2016/5/13/chartex" xmlns:cx8="http://schemas.microsoft.com/office/drawing/2016/5/14/chartex" xmlns:mc="http://schemas.openxmlformats.org/markup-compatibility/2006" xmlns:aink="http://schemas.microsoft.com/office/drawing/2016/ink" xmlns:am3d="http://schemas.microsoft.com/office/drawing/2017/model3d" xmlns:o="urn:schemas-microsoft-com:office:office" xmlns:r="http://schemas.openxmlformats.org/officeDocument/2006/relationships" xmlns:m="http://schemas.openxmlformats.org/officeDocument/2006/math" xmlns:v="urn:schemas-microsoft-com:vml" xmlns:wp14="http://schemas.microsoft.com/office/word/2010/wordprocessingDrawing" xmlns:wp="http://schemas.openxmlformats.org/drawingml/2006/wordprocessingDrawing" xmlns:w10="urn:schemas-microsoft-com:office:word" xmlns:w="http://schemas.openxmlformats.org/wordprocessingml/2006/main" xmlns:w14="http://schemas.microsoft.com/office/word/2010/wordml" xmlns:w15="http://schemas.microsoft.com/office/word/2012/wordml" xmlns:w16cex="http://schemas.microsoft.com/office/word/2018/wordml/cex" xmlns:w16cid="http://schemas.microsoft.com/office/word/2016/wordml/cid" xmlns:w16="http://schemas.microsoft.com/office/word/2018/wordml" xmlns:w16sdtdh="http://schemas.microsoft.com/office/word/2020/wordml/sdtdatahash" xmlns:w16se="http://schemas.microsoft.com/office/word/2015/wordml/symex" xmlns:wpg="http://schemas.microsoft.com/office/word/2010/wordprocessingGroup" xmlns:wpi="http://schemas.microsoft.com/office/word/2010/wordprocessingInk" xmlns:wne="http://schemas.microsoft.com/office/word/2006/wordml" xmlns:wps="http://schemas.microsoft.com/office/word/2010/wordprocessingShape" mc:Ignorable="w14 w15 w16se w16cid w16 w16cex w16sdtdh wp14">
+<w:footnotes xmlns:wpc="http://schemas.microsoft.com/office/word/2010/wordprocessingCanvas" xmlns:cx="http://schemas.microsoft.com/office/drawing/2014/chartex" xmlns:cx1="http://schemas.microsoft.com/office/drawing/2015/9/8/chartex" xmlns:cx2="http://schemas.microsoft.com/office/drawing/2015/10/21/chartex" xmlns:cx3="http://schemas.microsoft.com/office/drawing/2016/5/9/chartex" xmlns:cx4="http://schemas.microsoft.com/office/drawing/2016/5/10/chartex" xmlns:cx5="http://schemas.microsoft.com/office/drawing/2016/5/11/chartex" xmlns:cx6="http://schemas.microsoft.com/office/drawing/2016/5/12/chartex" xmlns:cx7="http://schemas.microsoft.com/office/drawing/2016/5/13/chartex" xmlns:cx8="http://schemas.microsoft.com/office/drawing/2016/5/14/chartex" xmlns:mc="http://schemas.openxmlformats.org/markup-compatibility/2006" xmlns:aink="http://schemas.microsoft.com/office/drawing/2016/ink" xmlns:am3d="http://schemas.microsoft.com/office/drawing/2017/model3d" xmlns:o="urn:schemas-microsoft-com:office:office" xmlns:r="http://schemas.openxmlformats.org/officeDocument/2006/relationships" xmlns:m="http://schemas.openxmlformats.org/officeDocument/2006/math" xmlns:v="urn:schemas-microsoft-com:vml" xmlns:wp14="http://schemas.microsoft.com/office/word/2010/wordprocessingDrawing" xmlns:wp="http://schemas.openxmlformats.org/drawingml/2006/wordprocessingDrawing" xmlns:w10="urn:schemas-microsoft-com:office:word" xmlns:w="http://schemas.openxmlformats.org/wordprocessingml/2006/main" xmlns:w14="http://schemas.microsoft.com/office/word/2010/wordml" xmlns:w15="http://schemas.microsoft.com/office/word/2012/wordml" xmlns:w16cid="http://schemas.microsoft.com/office/word/2016/wordml/cid" xmlns:w16se="http://schemas.microsoft.com/office/word/2015/wordml/symex" xmlns:wpg="http://schemas.microsoft.com/office/word/2010/wordprocessingGroup" xmlns:wpi="http://schemas.microsoft.com/office/word/2010/wordprocessingInk" xmlns:wne="http://schemas.microsoft.com/office/word/2006/wordml" xmlns:wps="http://schemas.microsoft.com/office/word/2010/wordprocessingShape" mc:Ignorable="w14 w15 w16se w16cid wp14">
   <w:footnote w:type="separator" w:id="-1">
     <w:p>
       <w:pPr>
@@ -5551,7 +5542,7 @@
 </file>
 
 <file path=word/numbering.xml><?xml version="1.0" encoding="utf-8"?>
-<w:numbering xmlns:wpc="http://schemas.microsoft.com/office/word/2010/wordprocessingCanvas" xmlns:cx="http://schemas.microsoft.com/office/drawing/2014/chartex" xmlns:cx1="http://schemas.microsoft.com/office/drawing/2015/9/8/chartex" xmlns:cx2="http://schemas.microsoft.com/office/drawing/2015/10/21/chartex" xmlns:cx3="http://schemas.microsoft.com/office/drawing/2016/5/9/chartex" xmlns:cx4="http://schemas.microsoft.com/office/drawing/2016/5/10/chartex" xmlns:cx5="http://schemas.microsoft.com/office/drawing/2016/5/11/chartex" xmlns:cx6="http://schemas.microsoft.com/office/drawing/2016/5/12/chartex" xmlns:cx7="http://schemas.microsoft.com/office/drawing/2016/5/13/chartex" xmlns:cx8="http://schemas.microsoft.com/office/drawing/2016/5/14/chartex" xmlns:mc="http://schemas.openxmlformats.org/markup-compatibility/2006" xmlns:aink="http://schemas.microsoft.com/office/drawing/2016/ink" xmlns:am3d="http://schemas.microsoft.com/office/drawing/2017/model3d" xmlns:o="urn:schemas-microsoft-com:office:office" xmlns:r="http://schemas.openxmlformats.org/officeDocument/2006/relationships" xmlns:m="http://schemas.openxmlformats.org/officeDocument/2006/math" xmlns:v="urn:schemas-microsoft-com:vml" xmlns:wp14="http://schemas.microsoft.com/office/word/2010/wordprocessingDrawing" xmlns:wp="http://schemas.openxmlformats.org/drawingml/2006/wordprocessingDrawing" xmlns:w10="urn:schemas-microsoft-com:office:word" xmlns:w="http://schemas.openxmlformats.org/wordprocessingml/2006/main" xmlns:w14="http://schemas.microsoft.com/office/word/2010/wordml" xmlns:w15="http://schemas.microsoft.com/office/word/2012/wordml" xmlns:w16cex="http://schemas.microsoft.com/office/word/2018/wordml/cex" xmlns:w16cid="http://schemas.microsoft.com/office/word/2016/wordml/cid" xmlns:w16="http://schemas.microsoft.com/office/word/2018/wordml" xmlns:w16sdtdh="http://schemas.microsoft.com/office/word/2020/wordml/sdtdatahash" xmlns:w16se="http://schemas.microsoft.com/office/word/2015/wordml/symex" xmlns:wpg="http://schemas.microsoft.com/office/word/2010/wordprocessingGroup" xmlns:wpi="http://schemas.microsoft.com/office/word/2010/wordprocessingInk" xmlns:wne="http://schemas.microsoft.com/office/word/2006/wordml" xmlns:wps="http://schemas.microsoft.com/office/word/2010/wordprocessingShape" mc:Ignorable="w14 w15 w16se w16cid w16 w16cex w16sdtdh wp14">
+<w:numbering xmlns:wpc="http://schemas.microsoft.com/office/word/2010/wordprocessingCanvas" xmlns:cx="http://schemas.microsoft.com/office/drawing/2014/chartex" xmlns:cx1="http://schemas.microsoft.com/office/drawing/2015/9/8/chartex" xmlns:cx2="http://schemas.microsoft.com/office/drawing/2015/10/21/chartex" xmlns:cx3="http://schemas.microsoft.com/office/drawing/2016/5/9/chartex" xmlns:cx4="http://schemas.microsoft.com/office/drawing/2016/5/10/chartex" xmlns:cx5="http://schemas.microsoft.com/office/drawing/2016/5/11/chartex" xmlns:cx6="http://schemas.microsoft.com/office/drawing/2016/5/12/chartex" xmlns:cx7="http://schemas.microsoft.com/office/drawing/2016/5/13/chartex" xmlns:cx8="http://schemas.microsoft.com/office/drawing/2016/5/14/chartex" xmlns:mc="http://schemas.openxmlformats.org/markup-compatibility/2006" xmlns:aink="http://schemas.microsoft.com/office/drawing/2016/ink" xmlns:am3d="http://schemas.microsoft.com/office/drawing/2017/model3d" xmlns:o="urn:schemas-microsoft-com:office:office" xmlns:r="http://schemas.openxmlformats.org/officeDocument/2006/relationships" xmlns:m="http://schemas.openxmlformats.org/officeDocument/2006/math" xmlns:v="urn:schemas-microsoft-com:vml" xmlns:wp14="http://schemas.microsoft.com/office/word/2010/wordprocessingDrawing" xmlns:wp="http://schemas.openxmlformats.org/drawingml/2006/wordprocessingDrawing" xmlns:w10="urn:schemas-microsoft-com:office:word" xmlns:w="http://schemas.openxmlformats.org/wordprocessingml/2006/main" xmlns:w14="http://schemas.microsoft.com/office/word/2010/wordml" xmlns:w15="http://schemas.microsoft.com/office/word/2012/wordml" xmlns:w16cid="http://schemas.microsoft.com/office/word/2016/wordml/cid" xmlns:w16se="http://schemas.microsoft.com/office/word/2015/wordml/symex" xmlns:wpg="http://schemas.microsoft.com/office/word/2010/wordprocessingGroup" xmlns:wpi="http://schemas.microsoft.com/office/word/2010/wordprocessingInk" xmlns:wne="http://schemas.microsoft.com/office/word/2006/wordml" xmlns:wps="http://schemas.microsoft.com/office/word/2010/wordprocessingShape" mc:Ignorable="w14 w15 w16se w16cid wp14">
   <w:numPicBullet w:numPicBulletId="0">
     <w:pict>
       <v:shapetype id="_x0000_t75" coordsize="21600,21600" o:spt="75" o:preferrelative="t" path="m@4@5l@4@11@9@11@9@5xe" filled="f" stroked="f">
@@ -5573,28 +5564,28 @@
         <v:path o:extrusionok="f" gradientshapeok="t" o:connecttype="rect"/>
         <o:lock v:ext="edit" aspectratio="t"/>
       </v:shapetype>
-      <v:shape id="_x0000_i1026" type="#_x0000_t75" alt="Pencil Svg Png Icon Free Download (#376363 ..." style="width:690.75pt;height:734.25pt;visibility:visible;mso-wrap-style:square" o:bullet="t">
+      <v:shape id="_x0000_i1030" type="#_x0000_t75" alt="Pencil Svg Png Icon Free Download (#376363 ..." style="width:690.75pt;height:734.25pt;visibility:visible;mso-wrap-style:square" o:bullet="t">
         <v:imagedata r:id="rId1" o:title="Pencil Svg Png Icon Free Download (#376363 "/>
       </v:shape>
     </w:pict>
   </w:numPicBullet>
   <w:numPicBullet w:numPicBulletId="1">
     <w:pict>
-      <v:shape id="_x0000_i1027" type="#_x0000_t75" alt="Eye Icon - Free Download at Icons8" style="width:1202.25pt;height:1202.25pt;visibility:visible;mso-wrap-style:square" o:bullet="t">
+      <v:shape id="_x0000_i1031" type="#_x0000_t75" alt="Eye Icon - Free Download at Icons8" style="width:1202.25pt;height:1202.25pt;visibility:visible;mso-wrap-style:square" o:bullet="t">
         <v:imagedata r:id="rId2" o:title="Eye Icon - Free Download at Icons8"/>
       </v:shape>
     </w:pict>
   </w:numPicBullet>
   <w:numPicBullet w:numPicBulletId="2">
     <w:pict>
-      <v:shape id="_x0000_i1028" type="#_x0000_t75" alt="Download from cloud" style="width:36pt;height:36pt;visibility:visible;mso-wrap-style:square" o:bullet="t">
+      <v:shape id="_x0000_i1032" type="#_x0000_t75" alt="Download from cloud" style="width:36pt;height:36pt;visibility:visible;mso-wrap-style:square" o:bullet="t">
         <v:imagedata r:id="rId3" o:title="Download from cloud"/>
       </v:shape>
     </w:pict>
   </w:numPicBullet>
   <w:numPicBullet w:numPicBulletId="3">
     <w:pict>
-      <v:shape id="_x0000_i1029" type="#_x0000_t75" style="width:165.75pt;height:165.75pt;visibility:visible;mso-wrap-style:square" o:bullet="t">
+      <v:shape id="_x0000_i1033" type="#_x0000_t75" style="width:165.75pt;height:165.75pt;visibility:visible;mso-wrap-style:square" o:bullet="t">
         <v:imagedata r:id="rId4" o:title="6867D38F"/>
       </v:shape>
     </w:pict>
@@ -7897,7 +7888,7 @@
 </file>
 
 <file path=word/styles.xml><?xml version="1.0" encoding="utf-8"?>
-<w:styles xmlns:mc="http://schemas.openxmlformats.org/markup-compatibility/2006" xmlns:r="http://schemas.openxmlformats.org/officeDocument/2006/relationships" xmlns:w="http://schemas.openxmlformats.org/wordprocessingml/2006/main" xmlns:w14="http://schemas.microsoft.com/office/word/2010/wordml" xmlns:w15="http://schemas.microsoft.com/office/word/2012/wordml" xmlns:w16cex="http://schemas.microsoft.com/office/word/2018/wordml/cex" xmlns:w16cid="http://schemas.microsoft.com/office/word/2016/wordml/cid" xmlns:w16="http://schemas.microsoft.com/office/word/2018/wordml" xmlns:w16sdtdh="http://schemas.microsoft.com/office/word/2020/wordml/sdtdatahash" xmlns:w16se="http://schemas.microsoft.com/office/word/2015/wordml/symex" mc:Ignorable="w14 w15 w16se w16cid w16 w16cex w16sdtdh">
+<w:styles xmlns:mc="http://schemas.openxmlformats.org/markup-compatibility/2006" xmlns:r="http://schemas.openxmlformats.org/officeDocument/2006/relationships" xmlns:w="http://schemas.openxmlformats.org/wordprocessingml/2006/main" xmlns:w14="http://schemas.microsoft.com/office/word/2010/wordml" xmlns:w15="http://schemas.microsoft.com/office/word/2012/wordml" xmlns:w16cid="http://schemas.microsoft.com/office/word/2016/wordml/cid" xmlns:w16se="http://schemas.microsoft.com/office/word/2015/wordml/symex" mc:Ignorable="w14 w15 w16se w16cid">
   <w:docDefaults>
     <w:rPrDefault>
       <w:rPr>
@@ -7913,7 +7904,7 @@
       </w:pPr>
     </w:pPrDefault>
   </w:docDefaults>
-  <w:latentStyles w:defLockedState="0" w:defUIPriority="99" w:defSemiHidden="0" w:defUnhideWhenUsed="0" w:defQFormat="0" w:count="376">
+  <w:latentStyles w:defLockedState="0" w:defUIPriority="99" w:defSemiHidden="0" w:defUnhideWhenUsed="0" w:defQFormat="0" w:count="375">
     <w:lsdException w:name="Normal" w:uiPriority="0" w:qFormat="1"/>
     <w:lsdException w:name="heading 1" w:uiPriority="9" w:qFormat="1"/>
     <w:lsdException w:name="heading 2" w:semiHidden="1" w:uiPriority="9" w:unhideWhenUsed="1" w:qFormat="1"/>
@@ -8289,7 +8280,6 @@
     <w:lsdException w:name="Smart Hyperlink" w:semiHidden="1" w:unhideWhenUsed="1"/>
     <w:lsdException w:name="Hashtag" w:semiHidden="1" w:unhideWhenUsed="1"/>
     <w:lsdException w:name="Unresolved Mention" w:semiHidden="1" w:unhideWhenUsed="1"/>
-    <w:lsdException w:name="Smart Link" w:semiHidden="1" w:unhideWhenUsed="1"/>
   </w:latentStyles>
   <w:style w:type="paragraph" w:default="1" w:styleId="Normal">
     <w:name w:val="Normal"/>
@@ -9038,12 +9028,6 @@
 </file>
 
 <file path=customXml/item1.xml><?xml version="1.0" encoding="utf-8"?>
-<p:properties xmlns:p="http://schemas.microsoft.com/office/2006/metadata/properties" xmlns:xsi="http://www.w3.org/2001/XMLSchema-instance" xmlns:pc="http://schemas.microsoft.com/office/infopath/2007/PartnerControls">
-  <documentManagement/>
-</p:properties>
-</file>
-
-<file path=customXml/item2.xml><?xml version="1.0" encoding="utf-8"?>
 <ct:contentTypeSchema xmlns:ct="http://schemas.microsoft.com/office/2006/metadata/contentType" xmlns:ma="http://schemas.microsoft.com/office/2006/metadata/properties/metaAttributes" ct:_="" ma:_="" ma:contentTypeName="Document" ma:contentTypeID="0x010100ABA223F759147049B9D8A25DED07DD24" ma:contentTypeVersion="14" ma:contentTypeDescription="Create a new document." ma:contentTypeScope="" ma:versionID="754cccfe17833f4d06e0267dc9c12ab7">
   <xsd:schema xmlns:xsd="http://www.w3.org/2001/XMLSchema" xmlns:xs="http://www.w3.org/2001/XMLSchema" xmlns:p="http://schemas.microsoft.com/office/2006/metadata/properties" xmlns:ns3="cc9255bc-4d99-4f42-bba5-857cbcc6e725" xmlns:ns4="fc2bff61-6a31-4c51-9f32-b9bba46405e5" targetNamespace="http://schemas.microsoft.com/office/2006/metadata/properties" ma:root="true" ma:fieldsID="e32414dc8724dfdc561355c14801bc84" ns3:_="" ns4:_="">
     <xsd:import namespace="cc9255bc-4d99-4f42-bba5-857cbcc6e725"/>
@@ -9272,6 +9256,12 @@
 </ct:contentTypeSchema>
 </file>
 
+<file path=customXml/item2.xml><?xml version="1.0" encoding="utf-8"?>
+<p:properties xmlns:p="http://schemas.microsoft.com/office/2006/metadata/properties" xmlns:xsi="http://www.w3.org/2001/XMLSchema-instance" xmlns:pc="http://schemas.microsoft.com/office/infopath/2007/PartnerControls">
+  <documentManagement/>
+</p:properties>
+</file>
+
 <file path=customXml/item3.xml><?xml version="1.0" encoding="utf-8"?>
 <?mso-contentType ?>
 <FormTemplates xmlns="http://schemas.microsoft.com/sharepoint/v3/contenttype/forms">
@@ -9282,15 +9272,6 @@
 </file>
 
 <file path=customXml/itemProps1.xml><?xml version="1.0" encoding="utf-8"?>
-<ds:datastoreItem xmlns:ds="http://schemas.openxmlformats.org/officeDocument/2006/customXml" ds:itemID="{1A5F5AF1-B05B-4704-B970-F66948F444EC}">
-  <ds:schemaRefs>
-    <ds:schemaRef ds:uri="http://schemas.microsoft.com/office/2006/metadata/properties"/>
-    <ds:schemaRef ds:uri="http://schemas.microsoft.com/office/infopath/2007/PartnerControls"/>
-  </ds:schemaRefs>
-</ds:datastoreItem>
-</file>
-
-<file path=customXml/itemProps2.xml><?xml version="1.0" encoding="utf-8"?>
 <ds:datastoreItem xmlns:ds="http://schemas.openxmlformats.org/officeDocument/2006/customXml" ds:itemID="{DDA83A75-2CCD-4D1B-9315-5B4B38A21415}">
   <ds:schemaRefs>
     <ds:schemaRef ds:uri="http://schemas.microsoft.com/office/2006/metadata/contentType"/>
@@ -9309,6 +9290,15 @@
 </ds:datastoreItem>
 </file>
 
+<file path=customXml/itemProps2.xml><?xml version="1.0" encoding="utf-8"?>
+<ds:datastoreItem xmlns:ds="http://schemas.openxmlformats.org/officeDocument/2006/customXml" ds:itemID="{1A5F5AF1-B05B-4704-B970-F66948F444EC}">
+  <ds:schemaRefs>
+    <ds:schemaRef ds:uri="http://schemas.microsoft.com/office/2006/metadata/properties"/>
+    <ds:schemaRef ds:uri="http://schemas.microsoft.com/office/infopath/2007/PartnerControls"/>
+  </ds:schemaRefs>
+</ds:datastoreItem>
+</file>
+
 <file path=customXml/itemProps3.xml><?xml version="1.0" encoding="utf-8"?>
 <ds:datastoreItem xmlns:ds="http://schemas.openxmlformats.org/officeDocument/2006/customXml" ds:itemID="{7BFD71E4-33D5-445D-9CFC-21F1C7989C0E}">
   <ds:schemaRefs>

</xml_diff>